<commit_message>
Probablemente se hayan movido las imágenes.
</commit_message>
<xml_diff>
--- a/banco.docx
+++ b/banco.docx
@@ -7,10 +7,10 @@
         <w:tblStyle w:val="Tabladecuadrcula5oscura"/>
         <w:tblW w:w="8494" w:type="dxa"/>
         <w:jc w:val="left"/>
-        <w:tblInd w:w="0" w:type="dxa"/>
+        <w:tblInd w:w="-5" w:type="dxa"/>
         <w:tblCellMar>
           <w:top w:w="0" w:type="dxa"/>
-          <w:left w:w="108" w:type="dxa"/>
+          <w:left w:w="103" w:type="dxa"/>
           <w:bottom w:w="0" w:type="dxa"/>
           <w:right w:w="108" w:type="dxa"/>
         </w:tblCellMar>
@@ -31,7 +31,7 @@
             <w:tcBorders/>
             <w:shd w:color="auto" w:fill="000000" w:themeFill="text1" w:val="clear"/>
             <w:tcMar>
-              <w:left w:w="108" w:type="dxa"/>
+              <w:left w:w="103" w:type="dxa"/>
             </w:tcMar>
           </w:tcPr>
           <w:p>
@@ -65,7 +65,7 @@
             </w:tcBorders>
             <w:shd w:color="auto" w:fill="000000" w:themeFill="text1" w:val="clear"/>
             <w:tcMar>
-              <w:left w:w="108" w:type="dxa"/>
+              <w:left w:w="103" w:type="dxa"/>
             </w:tcMar>
           </w:tcPr>
           <w:p>
@@ -106,7 +106,7 @@
             </w:tcBorders>
             <w:shd w:color="auto" w:fill="7F7F7F" w:themeFill="text1" w:themeFillTint="80" w:val="clear"/>
             <w:tcMar>
-              <w:left w:w="108" w:type="dxa"/>
+              <w:left w:w="103" w:type="dxa"/>
             </w:tcMar>
             <w:vAlign w:val="center"/>
           </w:tcPr>
@@ -163,7 +163,7 @@
             <w:tcBorders/>
             <w:shd w:color="auto" w:fill="D5DCE4" w:themeFill="text2" w:themeFillTint="33" w:val="clear"/>
             <w:tcMar>
-              <w:left w:w="108" w:type="dxa"/>
+              <w:left w:w="103" w:type="dxa"/>
             </w:tcMar>
           </w:tcPr>
           <w:p>
@@ -260,7 +260,7 @@
           <mc:Choice Requires="wps">
             <w:drawing>
               <wp:inline distT="0" distB="0" distL="0" distR="0" wp14:anchorId="1E003297">
-                <wp:extent cx="5400040" cy="2868930"/>
+                <wp:extent cx="5400675" cy="2869565"/>
                 <wp:effectExtent l="0" t="0" r="0" b="0"/>
                 <wp:docPr id="1" name=""/>
                 <a:graphic xmlns:a="http://schemas.openxmlformats.org/drawingml/2006/main">
@@ -278,7 +278,7 @@
                       <pic:spPr>
                         <a:xfrm>
                           <a:off x="0" y="0"/>
-                          <a:ext cx="5399280" cy="2868120"/>
+                          <a:ext cx="5400000" cy="2868840"/>
                         </a:xfrm>
                         <a:prstGeom prst="rect">
                           <a:avLst/>
@@ -305,7 +305,7 @@
           </mc:Choice>
           <mc:Fallback>
             <w:pict>
-              <v:rect id="shape_0" stroked="t" style="position:absolute;margin-left:0pt;margin-top:0pt;width:425.1pt;height:225.8pt" wp14:anchorId="1E003297">
+              <v:rect id="shape_0" stroked="t" style="position:absolute;margin-left:0pt;margin-top:0pt;width:425.15pt;height:225.85pt" wp14:anchorId="1E003297">
                 <v:imagedata r:id="rId2" o:detectmouseclick="t"/>
                 <w10:wrap type="none"/>
                 <v:stroke color="black" weight="38160" joinstyle="miter" endcap="flat"/>
@@ -369,7 +369,7 @@
           <mc:Choice Requires="wps">
             <w:drawing>
               <wp:inline distT="0" distB="0" distL="0" distR="0" wp14:anchorId="7896FAF3">
-                <wp:extent cx="5400040" cy="2897505"/>
+                <wp:extent cx="5400675" cy="2898140"/>
                 <wp:effectExtent l="0" t="0" r="0" b="0"/>
                 <wp:docPr id="2" name=""/>
                 <a:graphic xmlns:a="http://schemas.openxmlformats.org/drawingml/2006/main">
@@ -387,7 +387,7 @@
                       <pic:spPr>
                         <a:xfrm>
                           <a:off x="0" y="0"/>
-                          <a:ext cx="5399280" cy="2896920"/>
+                          <a:ext cx="5400000" cy="2897640"/>
                         </a:xfrm>
                         <a:prstGeom prst="rect">
                           <a:avLst/>
@@ -414,7 +414,7 @@
           </mc:Choice>
           <mc:Fallback>
             <w:pict>
-              <v:rect id="shape_0" stroked="t" style="position:absolute;margin-left:0pt;margin-top:0pt;width:425.1pt;height:228.05pt" wp14:anchorId="7896FAF3">
+              <v:rect id="shape_0" stroked="t" style="position:absolute;margin-left:0pt;margin-top:0pt;width:425.15pt;height:228.1pt" wp14:anchorId="7896FAF3">
                 <v:imagedata r:id="rId3" o:detectmouseclick="t"/>
                 <w10:wrap type="none"/>
                 <v:stroke color="black" weight="38160" joinstyle="miter" endcap="flat"/>
@@ -433,27 +433,7 @@
       </w:pPr>
       <w:r>
         <w:rPr/>
-        <w:t xml:space="preserve">Las contraseñas introducidas son encriptadas </w:t>
-      </w:r>
-      <w:r>
-        <w:rPr/>
-        <w:t>usando Bcrypt. Este algoritmo usa una cadena de bits obtenidos aleatoriamente(salt) para calcular el Hash de la contraseña</w:t>
-      </w:r>
-      <w:r>
-        <w:rPr/>
-        <w:t xml:space="preserve">. </w:t>
-      </w:r>
-      <w:r>
-        <w:rPr/>
-        <w:t>La cadena de bits se guarda a parte en la base de datos, pese a estar ya embedida en la contraseña encriptada, porque siempre es mejor usar un poco más de almacenamiento que de poder de cómputo.</w:t>
-      </w:r>
-      <w:r>
-        <w:rPr/>
-        <w:t xml:space="preserve"> </w:t>
-      </w:r>
-      <w:r>
-        <w:rPr/>
-        <w:t>Al iniciar sesión, se encripta la contraseña proporcionada por el usuario en el login con el salt asociado a su email y se compara con la guardada. Al ser el hash un método de encriptado sin posibilidad de desencriptación, se garantiza la seguridad de los clientes en caso de que la base de datos se vea comprometida.</w:t>
+        <w:t>Las contraseñas introducidas son encriptadas usando Bcrypt. Este algoritmo usa una cadena de bits obtenidos aleatoriamente(salt) para calcular el Hash de la contraseña. La cadena de bits se guarda a parte en la base de datos, pese a estar ya embedida en la contraseña encriptada, porque siempre es mejor usar un poco más de almacenamiento que de poder de cómputo. Al iniciar sesión, se encripta la contraseña proporcionada por el usuario en el login con el salt asociado a su email y se compara con la guardada. Al ser el hash un método de encriptado sin posibilidad de desencriptación, se garantiza la seguridad de los clientes en caso de que la base de datos se vea comprometida.</w:t>
       </w:r>
     </w:p>
     <w:p>
@@ -483,7 +463,7 @@
           <mc:Choice Requires="wps">
             <w:drawing>
               <wp:inline distT="0" distB="0" distL="0" distR="0" wp14:anchorId="05A8A5E7">
-                <wp:extent cx="5400040" cy="2860675"/>
+                <wp:extent cx="5400675" cy="2861310"/>
                 <wp:effectExtent l="0" t="0" r="0" b="0"/>
                 <wp:docPr id="3" name=""/>
                 <a:graphic xmlns:a="http://schemas.openxmlformats.org/drawingml/2006/main">
@@ -501,7 +481,7 @@
                       <pic:spPr>
                         <a:xfrm>
                           <a:off x="0" y="0"/>
-                          <a:ext cx="5399280" cy="2860200"/>
+                          <a:ext cx="5400000" cy="2860560"/>
                         </a:xfrm>
                         <a:prstGeom prst="rect">
                           <a:avLst/>
@@ -528,7 +508,7 @@
           </mc:Choice>
           <mc:Fallback>
             <w:pict>
-              <v:rect id="shape_0" stroked="t" style="position:absolute;margin-left:0pt;margin-top:0pt;width:425.1pt;height:225.15pt" wp14:anchorId="05A8A5E7">
+              <v:rect id="shape_0" stroked="t" style="position:absolute;margin-left:0pt;margin-top:0pt;width:425.15pt;height:225.2pt" wp14:anchorId="05A8A5E7">
                 <v:imagedata r:id="rId4" o:detectmouseclick="t"/>
                 <w10:wrap type="none"/>
                 <v:stroke color="black" weight="38160" joinstyle="miter" endcap="flat"/>
@@ -574,13 +554,13 @@
       </w:pPr>
       <w:r>
         <w:drawing>
-          <wp:anchor behindDoc="0" distT="0" distB="0" distL="0" distR="0" simplePos="0" locked="0" layoutInCell="1" allowOverlap="1" relativeHeight="5">
+          <wp:anchor behindDoc="0" distT="0" distB="0" distL="0" distR="0" simplePos="0" locked="0" layoutInCell="1" allowOverlap="1" relativeHeight="2">
             <wp:simplePos x="0" y="0"/>
             <wp:positionH relativeFrom="column">
-              <wp:align>center</wp:align>
+              <wp:posOffset>0</wp:posOffset>
             </wp:positionH>
             <wp:positionV relativeFrom="paragraph">
-              <wp:posOffset>635</wp:posOffset>
+              <wp:posOffset>59690</wp:posOffset>
             </wp:positionV>
             <wp:extent cx="5400040" cy="1093470"/>
             <wp:effectExtent l="0" t="0" r="0" b="0"/>
@@ -624,7 +604,13 @@
         <w:rPr>
           <w:b/>
         </w:rPr>
-        <w:t>Creación de cuentas bancarias:</w:t>
+        <w:t>C</w:t>
+      </w:r>
+      <w:r>
+        <w:rPr>
+          <w:b/>
+        </w:rPr>
+        <w:t>reación de cuentas bancarias:</w:t>
       </w:r>
     </w:p>
     <w:p>
@@ -647,7 +633,7 @@
       <w:r>
         <w:rPr/>
         <w:drawing>
-          <wp:anchor behindDoc="0" distT="0" distB="0" distL="0" distR="0" simplePos="0" locked="0" layoutInCell="1" allowOverlap="1" relativeHeight="6">
+          <wp:anchor behindDoc="0" distT="0" distB="0" distL="0" distR="0" simplePos="0" locked="0" layoutInCell="1" allowOverlap="1" relativeHeight="3">
             <wp:simplePos x="0" y="0"/>
             <wp:positionH relativeFrom="column">
               <wp:align>center</wp:align>
@@ -727,7 +713,7 @@
       <w:r>
         <w:rPr/>
         <w:drawing>
-          <wp:anchor behindDoc="0" distT="0" distB="0" distL="0" distR="0" simplePos="0" locked="0" layoutInCell="1" allowOverlap="1" relativeHeight="7">
+          <wp:anchor behindDoc="0" distT="0" distB="0" distL="0" distR="0" simplePos="0" locked="0" layoutInCell="1" allowOverlap="1" relativeHeight="4">
             <wp:simplePos x="0" y="0"/>
             <wp:positionH relativeFrom="column">
               <wp:align>center</wp:align>
@@ -753,7 +739,7 @@
                   </pic:nvPicPr>
                   <pic:blipFill>
                     <a:blip r:embed="rId7"/>
-                    <a:srcRect l="0" t="11338" r="0" b="50930"/>
+                    <a:srcRect l="0" t="11338" r="0" b="50939"/>
                     <a:stretch>
                       <a:fillRect/>
                     </a:stretch>
@@ -795,7 +781,7 @@
       </w:pPr>
       <w:r>
         <w:drawing>
-          <wp:anchor behindDoc="0" distT="0" distB="0" distL="0" distR="0" simplePos="0" locked="0" layoutInCell="1" allowOverlap="1" relativeHeight="8">
+          <wp:anchor behindDoc="0" distT="0" distB="0" distL="0" distR="0" simplePos="0" locked="0" layoutInCell="1" allowOverlap="1" relativeHeight="5">
             <wp:simplePos x="0" y="0"/>
             <wp:positionH relativeFrom="column">
               <wp:posOffset>-103505</wp:posOffset>
@@ -843,7 +829,11 @@
       </w:r>
       <w:r>
         <w:rPr/>
-        <w:t xml:space="preserve">Dispone de un menú desplegable donde el cliente puede elegir la cuenta en la que desea ingresar dinero o la cuenta de la que desea retirar una cantidad. Cuando se retira una cantidad se comprueba previamente que ésta no es superior a los fondos disponibles en la cuenta bancaria y que la cuenta de destino </w:t>
+        <w:t>D</w:t>
+      </w:r>
+      <w:r>
+        <w:rPr/>
+        <w:t xml:space="preserve">ispone de un menú desplegable donde el cliente puede elegir la cuenta en la que desea ingresar dinero o la cuenta de la que desea retirar una cantidad. Cuando se retira una cantidad se comprueba previamente que ésta no es superior a los fondos disponibles en la cuenta bancaria y que la cuenta de destino </w:t>
       </w:r>
       <w:r>
         <w:rPr>
@@ -891,7 +881,7 @@
       </w:pPr>
       <w:r>
         <w:drawing>
-          <wp:anchor behindDoc="0" distT="0" distB="0" distL="0" distR="0" simplePos="0" locked="0" layoutInCell="1" allowOverlap="1" relativeHeight="9">
+          <wp:anchor behindDoc="0" distT="0" distB="0" distL="0" distR="0" simplePos="0" locked="0" layoutInCell="1" allowOverlap="1" relativeHeight="6">
             <wp:simplePos x="0" y="0"/>
             <wp:positionH relativeFrom="column">
               <wp:posOffset>73025</wp:posOffset>
@@ -942,74 +932,91 @@
           <w:b w:val="false"/>
           <w:bCs w:val="false"/>
         </w:rPr>
-        <w:t>Se pueden ver los ingresos y extracciones de la cuenta haciendo click en el botón de movimientos.</w:t>
-      </w:r>
-    </w:p>
-    <w:p>
-      <w:pPr>
-        <w:pStyle w:val="Normal"/>
-        <w:jc w:val="both"/>
-        <w:rPr>
-          <w:b/>
-          <w:b/>
-        </w:rPr>
-      </w:pPr>
-      <w:r>
-        <w:rPr/>
-      </w:r>
-    </w:p>
-    <w:p>
-      <w:pPr>
-        <w:pStyle w:val="Normal"/>
-        <w:jc w:val="both"/>
-        <w:rPr>
-          <w:b/>
-          <w:b/>
-        </w:rPr>
-      </w:pPr>
-      <w:r>
-        <w:rPr/>
-      </w:r>
-    </w:p>
-    <w:p>
-      <w:pPr>
-        <w:pStyle w:val="Normal"/>
-        <w:jc w:val="both"/>
-        <w:rPr>
-          <w:b/>
-          <w:b/>
-        </w:rPr>
-      </w:pPr>
-      <w:r>
-        <w:rPr/>
-      </w:r>
-    </w:p>
-    <w:p>
-      <w:pPr>
-        <w:pStyle w:val="Normal"/>
-        <w:jc w:val="both"/>
-        <w:rPr>
-          <w:b/>
-          <w:b/>
-        </w:rPr>
-      </w:pPr>
-      <w:r>
-        <w:rPr/>
-      </w:r>
-    </w:p>
-    <w:p>
-      <w:pPr>
-        <w:pStyle w:val="Normal"/>
-        <w:jc w:val="both"/>
-        <w:rPr>
-          <w:b/>
-          <w:b/>
-        </w:rPr>
-      </w:pPr>
-      <w:r>
-        <w:rPr/>
+        <w:t>S</w:t>
+      </w:r>
+      <w:r>
+        <w:rPr>
+          <w:b w:val="false"/>
+          <w:bCs w:val="false"/>
+        </w:rPr>
+        <w:t>e pueden ver los ingresos y extracciones de la cuenta haciendo click en el botón de movimientos.</w:t>
+      </w:r>
+    </w:p>
+    <w:p>
+      <w:pPr>
+        <w:pStyle w:val="Normal"/>
+        <w:jc w:val="both"/>
+        <w:rPr>
+          <w:b/>
+          <w:b/>
+        </w:rPr>
+      </w:pPr>
+      <w:r>
+        <w:rPr>
+          <w:b/>
+        </w:rPr>
+      </w:r>
+    </w:p>
+    <w:p>
+      <w:pPr>
+        <w:pStyle w:val="Normal"/>
+        <w:jc w:val="both"/>
+        <w:rPr>
+          <w:b/>
+          <w:b/>
+        </w:rPr>
+      </w:pPr>
+      <w:r>
+        <w:rPr>
+          <w:b/>
+        </w:rPr>
+      </w:r>
+    </w:p>
+    <w:p>
+      <w:pPr>
+        <w:pStyle w:val="Normal"/>
+        <w:jc w:val="both"/>
+        <w:rPr>
+          <w:b/>
+          <w:b/>
+        </w:rPr>
+      </w:pPr>
+      <w:r>
+        <w:rPr>
+          <w:b/>
+        </w:rPr>
+      </w:r>
+    </w:p>
+    <w:p>
+      <w:pPr>
+        <w:pStyle w:val="Normal"/>
+        <w:jc w:val="both"/>
+        <w:rPr>
+          <w:b/>
+          <w:b/>
+        </w:rPr>
+      </w:pPr>
+      <w:r>
+        <w:rPr>
+          <w:b/>
+        </w:rPr>
+      </w:r>
+    </w:p>
+    <w:p>
+      <w:pPr>
+        <w:pStyle w:val="Normal"/>
+        <w:jc w:val="both"/>
+        <w:rPr>
+          <w:b/>
+          <w:b/>
+        </w:rPr>
+      </w:pPr>
+      <w:r>
+        <w:rPr>
+          <w:b/>
+        </w:rPr>
         <w:drawing>
-          <wp:anchor behindDoc="0" distT="0" distB="0" distL="0" distR="0" simplePos="0" locked="0" layoutInCell="1" allowOverlap="1" relativeHeight="12">
+          <wp:anchor behindDoc="0" distT="0" distB="0" distL="0" distR="0" simplePos="0" locked="0" layoutInCell="1" allowOverlap="1" relativeHeight="9">
             <wp:simplePos x="0" y="0"/>
             <wp:positionH relativeFrom="column">
               <wp:posOffset>-121920</wp:posOffset>
@@ -1035,7 +1042,7 @@
                   </pic:nvPicPr>
                   <pic:blipFill>
                     <a:blip r:embed="rId10"/>
-                    <a:srcRect l="0" t="11934" r="0" b="34089"/>
+                    <a:srcRect l="0" t="11934" r="0" b="34099"/>
                     <a:stretch>
                       <a:fillRect/>
                     </a:stretch>
@@ -1089,7 +1096,7 @@
       <w:r>
         <w:rPr/>
         <w:drawing>
-          <wp:anchor behindDoc="0" distT="0" distB="0" distL="0" distR="0" simplePos="0" locked="0" layoutInCell="1" allowOverlap="1" relativeHeight="10">
+          <wp:anchor behindDoc="0" distT="0" distB="0" distL="0" distR="0" simplePos="0" locked="0" layoutInCell="1" allowOverlap="1" relativeHeight="7">
             <wp:simplePos x="0" y="0"/>
             <wp:positionH relativeFrom="column">
               <wp:align>center</wp:align>
@@ -1115,7 +1122,7 @@
                   </pic:nvPicPr>
                   <pic:blipFill>
                     <a:blip r:embed="rId11"/>
-                    <a:srcRect l="0" t="11377" r="0" b="44237"/>
+                    <a:srcRect l="0" t="11377" r="0" b="44247"/>
                     <a:stretch>
                       <a:fillRect/>
                     </a:stretch>
@@ -1170,14 +1177,25 @@
       </w:pPr>
       <w:r>
         <w:rPr/>
+      </w:r>
+    </w:p>
+    <w:p>
+      <w:pPr>
+        <w:pStyle w:val="Normal"/>
+        <w:spacing w:before="0" w:after="160"/>
+        <w:jc w:val="both"/>
+        <w:rPr/>
+      </w:pPr>
+      <w:r>
+        <w:rPr/>
         <w:drawing>
-          <wp:anchor behindDoc="0" distT="0" distB="0" distL="0" distR="0" simplePos="0" locked="0" layoutInCell="1" allowOverlap="1" relativeHeight="11">
+          <wp:anchor behindDoc="0" distT="0" distB="0" distL="0" distR="0" simplePos="0" locked="0" layoutInCell="1" allowOverlap="1" relativeHeight="8">
             <wp:simplePos x="0" y="0"/>
             <wp:positionH relativeFrom="column">
-              <wp:align>center</wp:align>
+              <wp:posOffset>0</wp:posOffset>
             </wp:positionH>
             <wp:positionV relativeFrom="paragraph">
-              <wp:posOffset>635</wp:posOffset>
+              <wp:posOffset>557530</wp:posOffset>
             </wp:positionV>
             <wp:extent cx="5400040" cy="1361440"/>
             <wp:effectExtent l="0" t="0" r="0" b="0"/>
@@ -1218,17 +1236,6 @@
         </w:drawing>
       </w:r>
     </w:p>
-    <w:p>
-      <w:pPr>
-        <w:pStyle w:val="Normal"/>
-        <w:spacing w:before="0" w:after="160"/>
-        <w:jc w:val="both"/>
-        <w:rPr/>
-      </w:pPr>
-      <w:r>
-        <w:rPr/>
-      </w:r>
-    </w:p>
     <w:sectPr>
       <w:type w:val="nextPage"/>
       <w:pgSz w:w="11906" w:h="16838"/>
@@ -1248,7 +1255,6 @@
     <w:rPrDefault>
       <w:rPr>
         <w:rFonts w:ascii="Calibri" w:hAnsi="Calibri" w:eastAsia="Calibri" w:cs="" w:asciiTheme="minorHAnsi" w:cstheme="minorBidi" w:eastAsiaTheme="minorHAnsi" w:hAnsiTheme="minorHAnsi"/>
-        <w:sz w:val="22"/>
         <w:szCs w:val="22"/>
         <w:lang w:val="es-ES" w:eastAsia="en-US" w:bidi="ar-SA"/>
       </w:rPr>
@@ -1644,7 +1650,7 @@
     </w:pPr>
     <w:rPr>
       <w:rFonts w:ascii="Calibri" w:hAnsi="Calibri" w:eastAsia="Calibri" w:cs="" w:asciiTheme="minorHAnsi" w:cstheme="minorBidi" w:eastAsiaTheme="minorHAnsi" w:hAnsiTheme="minorHAnsi"/>
-      <w:color w:val="auto"/>
+      <w:color w:val="00000A"/>
       <w:sz w:val="22"/>
       <w:szCs w:val="22"/>
       <w:lang w:val="es-ES" w:eastAsia="en-US" w:bidi="ar-SA"/>
@@ -1729,7 +1735,7 @@
     </w:pPr>
     <w:rPr>
       <w:rFonts w:ascii="Calibri" w:hAnsi="Calibri" w:eastAsia="Calibri" w:cs="" w:asciiTheme="minorHAnsi" w:cstheme="minorBidi" w:eastAsiaTheme="minorHAnsi" w:hAnsiTheme="minorHAnsi"/>
-      <w:color w:val="auto"/>
+      <w:color w:val="00000A"/>
       <w:sz w:val="22"/>
       <w:szCs w:val="22"/>
       <w:lang w:val="es-ES" w:eastAsia="en-US" w:bidi="ar-SA"/>

</xml_diff>